<commit_message>
Update Codeigniter, Django,Flasek and Laravel code sample
</commit_message>
<xml_diff>
--- a/Django (Python).docx
+++ b/Django (Python).docx
@@ -29,15 +29,6 @@
     <w:p>
       <w:pPr>
         <w:pStyle w:val="TextBody"/>
-        <w:rPr/>
-      </w:pPr>
-      <w:r>
-        <w:rPr/>
-      </w:r>
-    </w:p>
-    <w:p>
-      <w:pPr>
-        <w:pStyle w:val="TextBody"/>
         <w:rPr>
           <w:b/>
           <w:b/>
@@ -46,6 +37,293 @@
           <w:szCs w:val="40"/>
           <w:u w:val="single"/>
         </w:rPr>
+      </w:pPr>
+      <w:r>
+        <w:rPr/>
+      </w:r>
+    </w:p>
+    <w:p>
+      <w:pPr>
+        <w:pStyle w:val="TextBody"/>
+        <w:rPr>
+          <w:b/>
+          <w:b/>
+          <w:bCs/>
+          <w:sz w:val="40"/>
+          <w:szCs w:val="40"/>
+          <w:u w:val="single"/>
+        </w:rPr>
+      </w:pPr>
+      <w:r>
+        <w:rPr>
+          <w:b/>
+          <w:bCs/>
+          <w:sz w:val="40"/>
+          <w:szCs w:val="40"/>
+          <w:u w:val="single"/>
+        </w:rPr>
+        <w:t>Model</w:t>
+      </w:r>
+    </w:p>
+    <w:p>
+      <w:pPr>
+        <w:pStyle w:val="TextBody"/>
+        <w:rPr/>
+      </w:pPr>
+      <w:r>
+        <w:rPr/>
+        <w:tab/>
+        <w:t>class Post(models.Model):</w:t>
+      </w:r>
+    </w:p>
+    <w:p>
+      <w:pPr>
+        <w:pStyle w:val="TextBody"/>
+        <w:rPr/>
+      </w:pPr>
+      <w:r>
+        <w:rPr/>
+        <w:t xml:space="preserve">    </w:t>
+      </w:r>
+      <w:r>
+        <w:rPr/>
+        <w:tab/>
+        <w:tab/>
+        <w:t>STATUS_CHOICES = (</w:t>
+      </w:r>
+    </w:p>
+    <w:p>
+      <w:pPr>
+        <w:pStyle w:val="TextBody"/>
+        <w:rPr/>
+      </w:pPr>
+      <w:r>
+        <w:rPr/>
+        <w:t xml:space="preserve">        </w:t>
+      </w:r>
+      <w:r>
+        <w:rPr/>
+        <w:tab/>
+        <w:tab/>
+        <w:tab/>
+        <w:t>('draft', 'Draft'),</w:t>
+      </w:r>
+    </w:p>
+    <w:p>
+      <w:pPr>
+        <w:pStyle w:val="TextBody"/>
+        <w:rPr/>
+      </w:pPr>
+      <w:r>
+        <w:rPr/>
+        <w:t xml:space="preserve">       </w:t>
+      </w:r>
+      <w:r>
+        <w:rPr/>
+        <w:tab/>
+        <w:tab/>
+        <w:tab/>
+        <w:t xml:space="preserve"> ('published', 'Published'),</w:t>
+      </w:r>
+    </w:p>
+    <w:p>
+      <w:pPr>
+        <w:pStyle w:val="TextBody"/>
+        <w:rPr/>
+      </w:pPr>
+      <w:r>
+        <w:rPr/>
+        <w:t xml:space="preserve">    </w:t>
+      </w:r>
+      <w:r>
+        <w:rPr/>
+        <w:tab/>
+        <w:tab/>
+        <w:t>)</w:t>
+      </w:r>
+    </w:p>
+    <w:p>
+      <w:pPr>
+        <w:pStyle w:val="TextBody"/>
+        <w:rPr/>
+      </w:pPr>
+      <w:r>
+        <w:rPr/>
+        <w:t xml:space="preserve">    </w:t>
+      </w:r>
+      <w:r>
+        <w:rPr/>
+        <w:tab/>
+        <w:tab/>
+        <w:t>title = models.CharField(max_length=250)</w:t>
+      </w:r>
+    </w:p>
+    <w:p>
+      <w:pPr>
+        <w:pStyle w:val="TextBody"/>
+        <w:rPr/>
+      </w:pPr>
+      <w:r>
+        <w:rPr/>
+        <w:t xml:space="preserve">    </w:t>
+      </w:r>
+      <w:r>
+        <w:rPr/>
+        <w:tab/>
+        <w:tab/>
+        <w:t>slug = models.SlugField(max_length=250, unique_for_date='publish')</w:t>
+      </w:r>
+    </w:p>
+    <w:p>
+      <w:pPr>
+        <w:pStyle w:val="TextBody"/>
+        <w:rPr/>
+      </w:pPr>
+      <w:r>
+        <w:rPr/>
+        <w:t xml:space="preserve">    </w:t>
+      </w:r>
+      <w:r>
+        <w:rPr/>
+        <w:tab/>
+        <w:tab/>
+        <w:t>author = models.ForeignKey(User, related_name='blog_posts')</w:t>
+      </w:r>
+    </w:p>
+    <w:p>
+      <w:pPr>
+        <w:pStyle w:val="TextBody"/>
+        <w:rPr/>
+      </w:pPr>
+      <w:r>
+        <w:rPr/>
+        <w:t xml:space="preserve">    </w:t>
+      </w:r>
+      <w:r>
+        <w:rPr/>
+        <w:tab/>
+        <w:tab/>
+        <w:t>body = models.TextField()</w:t>
+      </w:r>
+    </w:p>
+    <w:p>
+      <w:pPr>
+        <w:pStyle w:val="TextBody"/>
+        <w:rPr/>
+      </w:pPr>
+      <w:r>
+        <w:rPr/>
+        <w:t xml:space="preserve">    </w:t>
+      </w:r>
+      <w:r>
+        <w:rPr/>
+        <w:tab/>
+        <w:tab/>
+        <w:t>publish = models.DateTimeField(default=timezone.now)</w:t>
+      </w:r>
+    </w:p>
+    <w:p>
+      <w:pPr>
+        <w:pStyle w:val="TextBody"/>
+        <w:rPr/>
+      </w:pPr>
+      <w:r>
+        <w:rPr/>
+        <w:t xml:space="preserve">    </w:t>
+      </w:r>
+      <w:r>
+        <w:rPr/>
+        <w:tab/>
+        <w:tab/>
+        <w:t>created = models.DateTimeField(auto_now_add=True)</w:t>
+      </w:r>
+    </w:p>
+    <w:p>
+      <w:pPr>
+        <w:pStyle w:val="TextBody"/>
+        <w:rPr/>
+      </w:pPr>
+      <w:r>
+        <w:rPr/>
+        <w:t xml:space="preserve">    </w:t>
+      </w:r>
+      <w:r>
+        <w:rPr/>
+        <w:tab/>
+        <w:tab/>
+        <w:t>updated = models.DateTimeField(auto_now=True)</w:t>
+      </w:r>
+    </w:p>
+    <w:p>
+      <w:pPr>
+        <w:pStyle w:val="TextBody"/>
+        <w:rPr/>
+      </w:pPr>
+      <w:r>
+        <w:rPr/>
+        <w:t xml:space="preserve">    </w:t>
+      </w:r>
+      <w:r>
+        <w:rPr/>
+        <w:tab/>
+        <w:tab/>
+        <w:t>status = models.CharField(max_length=10, choices=STATUS_CHOICES, default='draft')</w:t>
+      </w:r>
+    </w:p>
+    <w:p>
+      <w:pPr>
+        <w:pStyle w:val="TextBody"/>
+        <w:rPr/>
+      </w:pPr>
+      <w:r>
+        <w:rPr/>
+      </w:r>
+    </w:p>
+    <w:p>
+      <w:pPr>
+        <w:pStyle w:val="TextBody"/>
+        <w:rPr/>
+      </w:pPr>
+      <w:r>
+        <w:rPr/>
+        <w:t xml:space="preserve">    </w:t>
+      </w:r>
+      <w:r>
+        <w:rPr/>
+        <w:tab/>
+        <w:tab/>
+        <w:t>objects = models.Manager() # The default manager.</w:t>
+      </w:r>
+    </w:p>
+    <w:p>
+      <w:pPr>
+        <w:pStyle w:val="TextBody"/>
+        <w:rPr/>
+      </w:pPr>
+      <w:r>
+        <w:rPr/>
+        <w:t xml:space="preserve">   </w:t>
+      </w:r>
+      <w:r>
+        <w:rPr/>
+        <w:tab/>
+        <w:tab/>
+        <w:t>published = PublishedManager() # The Dahl-specific manager.</w:t>
+      </w:r>
+    </w:p>
+    <w:p>
+      <w:pPr>
+        <w:pStyle w:val="TextBody"/>
+        <w:rPr/>
+      </w:pPr>
+      <w:r>
+        <w:rPr/>
+      </w:r>
+    </w:p>
+    <w:p>
+      <w:pPr>
+        <w:pStyle w:val="TextBody"/>
+        <w:rPr/>
       </w:pPr>
       <w:r>
         <w:rPr>
@@ -66,9 +344,6 @@
       <w:r>
         <w:rPr/>
         <w:tab/>
-      </w:r>
-      <w:r>
-        <w:rPr/>
         <w:t>def post_list(request, category=None):</w:t>
       </w:r>
     </w:p>
@@ -267,284 +542,6 @@
         <w:tab/>
         <w:tab/>
         <w:t>return render(request, 'blog/post/list.html', {'page': page,'posts': posts})</w:t>
-      </w:r>
-    </w:p>
-    <w:p>
-      <w:pPr>
-        <w:pStyle w:val="TextBody"/>
-        <w:rPr/>
-      </w:pPr>
-      <w:r>
-        <w:rPr/>
-      </w:r>
-    </w:p>
-    <w:p>
-      <w:pPr>
-        <w:pStyle w:val="TextBody"/>
-        <w:rPr>
-          <w:b/>
-          <w:b/>
-          <w:bCs/>
-          <w:sz w:val="40"/>
-          <w:szCs w:val="40"/>
-          <w:u w:val="single"/>
-        </w:rPr>
-      </w:pPr>
-      <w:r>
-        <w:rPr>
-          <w:b/>
-          <w:bCs/>
-          <w:sz w:val="40"/>
-          <w:szCs w:val="40"/>
-          <w:u w:val="single"/>
-        </w:rPr>
-        <w:t>Model</w:t>
-      </w:r>
-    </w:p>
-    <w:p>
-      <w:pPr>
-        <w:pStyle w:val="TextBody"/>
-        <w:rPr/>
-      </w:pPr>
-      <w:r>
-        <w:rPr/>
-        <w:tab/>
-        <w:t>class Post(models.Model):</w:t>
-      </w:r>
-    </w:p>
-    <w:p>
-      <w:pPr>
-        <w:pStyle w:val="TextBody"/>
-        <w:rPr/>
-      </w:pPr>
-      <w:r>
-        <w:rPr/>
-        <w:t xml:space="preserve">    </w:t>
-      </w:r>
-      <w:r>
-        <w:rPr/>
-        <w:tab/>
-        <w:tab/>
-        <w:t>STATUS_CHOICES = (</w:t>
-      </w:r>
-    </w:p>
-    <w:p>
-      <w:pPr>
-        <w:pStyle w:val="TextBody"/>
-        <w:rPr/>
-      </w:pPr>
-      <w:r>
-        <w:rPr/>
-        <w:t xml:space="preserve">        </w:t>
-      </w:r>
-      <w:r>
-        <w:rPr/>
-        <w:tab/>
-        <w:tab/>
-        <w:tab/>
-        <w:t>('draft', 'Draft'),</w:t>
-      </w:r>
-    </w:p>
-    <w:p>
-      <w:pPr>
-        <w:pStyle w:val="TextBody"/>
-        <w:rPr/>
-      </w:pPr>
-      <w:r>
-        <w:rPr/>
-        <w:t xml:space="preserve">       </w:t>
-      </w:r>
-      <w:r>
-        <w:rPr/>
-        <w:tab/>
-        <w:tab/>
-        <w:tab/>
-        <w:t xml:space="preserve"> ('published', 'Published'),</w:t>
-      </w:r>
-    </w:p>
-    <w:p>
-      <w:pPr>
-        <w:pStyle w:val="TextBody"/>
-        <w:rPr/>
-      </w:pPr>
-      <w:r>
-        <w:rPr/>
-        <w:t xml:space="preserve">    </w:t>
-      </w:r>
-      <w:r>
-        <w:rPr/>
-        <w:tab/>
-        <w:tab/>
-        <w:t>)</w:t>
-      </w:r>
-    </w:p>
-    <w:p>
-      <w:pPr>
-        <w:pStyle w:val="TextBody"/>
-        <w:rPr/>
-      </w:pPr>
-      <w:r>
-        <w:rPr/>
-        <w:t xml:space="preserve">    </w:t>
-      </w:r>
-      <w:r>
-        <w:rPr/>
-        <w:tab/>
-        <w:tab/>
-        <w:t>title = models.CharField(max_length=250)</w:t>
-      </w:r>
-    </w:p>
-    <w:p>
-      <w:pPr>
-        <w:pStyle w:val="TextBody"/>
-        <w:rPr/>
-      </w:pPr>
-      <w:r>
-        <w:rPr/>
-        <w:t xml:space="preserve">    </w:t>
-      </w:r>
-      <w:r>
-        <w:rPr/>
-        <w:tab/>
-        <w:tab/>
-        <w:t>slug = models.SlugField(max_length=250, unique_for_date='publish')</w:t>
-      </w:r>
-    </w:p>
-    <w:p>
-      <w:pPr>
-        <w:pStyle w:val="TextBody"/>
-        <w:rPr/>
-      </w:pPr>
-      <w:r>
-        <w:rPr/>
-        <w:t xml:space="preserve">    </w:t>
-      </w:r>
-      <w:r>
-        <w:rPr/>
-        <w:tab/>
-        <w:tab/>
-        <w:t>author = models.ForeignKey(User, related_name='blog_posts')</w:t>
-      </w:r>
-    </w:p>
-    <w:p>
-      <w:pPr>
-        <w:pStyle w:val="TextBody"/>
-        <w:rPr/>
-      </w:pPr>
-      <w:r>
-        <w:rPr/>
-        <w:t xml:space="preserve">    </w:t>
-      </w:r>
-      <w:r>
-        <w:rPr/>
-        <w:tab/>
-        <w:tab/>
-        <w:t>body = models.TextField()</w:t>
-      </w:r>
-    </w:p>
-    <w:p>
-      <w:pPr>
-        <w:pStyle w:val="TextBody"/>
-        <w:rPr/>
-      </w:pPr>
-      <w:r>
-        <w:rPr/>
-        <w:t xml:space="preserve">    </w:t>
-      </w:r>
-      <w:r>
-        <w:rPr/>
-        <w:tab/>
-        <w:tab/>
-        <w:t>publish = models.DateTimeField(default=timezone.now)</w:t>
-      </w:r>
-    </w:p>
-    <w:p>
-      <w:pPr>
-        <w:pStyle w:val="TextBody"/>
-        <w:rPr/>
-      </w:pPr>
-      <w:r>
-        <w:rPr/>
-        <w:t xml:space="preserve">    </w:t>
-      </w:r>
-      <w:r>
-        <w:rPr/>
-        <w:tab/>
-        <w:tab/>
-        <w:t>created = models.DateTimeField(auto_now_add=True)</w:t>
-      </w:r>
-    </w:p>
-    <w:p>
-      <w:pPr>
-        <w:pStyle w:val="TextBody"/>
-        <w:rPr/>
-      </w:pPr>
-      <w:r>
-        <w:rPr/>
-        <w:t xml:space="preserve">    </w:t>
-      </w:r>
-      <w:r>
-        <w:rPr/>
-        <w:tab/>
-        <w:tab/>
-        <w:t>updated = models.DateTimeField(auto_now=True)</w:t>
-      </w:r>
-    </w:p>
-    <w:p>
-      <w:pPr>
-        <w:pStyle w:val="TextBody"/>
-        <w:rPr/>
-      </w:pPr>
-      <w:r>
-        <w:rPr/>
-        <w:t xml:space="preserve">    </w:t>
-      </w:r>
-      <w:r>
-        <w:rPr/>
-        <w:tab/>
-        <w:tab/>
-        <w:t>status = models.CharField(max_length=10, choices=STATUS_CHOICES, default='draft')</w:t>
-      </w:r>
-    </w:p>
-    <w:p>
-      <w:pPr>
-        <w:pStyle w:val="TextBody"/>
-        <w:rPr/>
-      </w:pPr>
-      <w:r>
-        <w:rPr/>
-      </w:r>
-    </w:p>
-    <w:p>
-      <w:pPr>
-        <w:pStyle w:val="TextBody"/>
-        <w:rPr/>
-      </w:pPr>
-      <w:r>
-        <w:rPr/>
-        <w:t xml:space="preserve">    </w:t>
-      </w:r>
-      <w:r>
-        <w:rPr/>
-        <w:tab/>
-        <w:tab/>
-        <w:t>objects = models.Manager() # The default manager.</w:t>
-      </w:r>
-    </w:p>
-    <w:p>
-      <w:pPr>
-        <w:pStyle w:val="TextBody"/>
-        <w:rPr/>
-      </w:pPr>
-      <w:r>
-        <w:rPr/>
-        <w:t xml:space="preserve">   </w:t>
-      </w:r>
-      <w:r>
-        <w:rPr/>
-        <w:tab/>
-        <w:tab/>
-        <w:t>published = PublishedManager() # The Dahl-specific manager.</w:t>
       </w:r>
     </w:p>
     <w:p>
@@ -773,7 +770,7 @@
       <w:pgNumType w:fmt="decimal"/>
       <w:formProt w:val="false"/>
       <w:textDirection w:val="lrTb"/>
-      <w:docGrid w:type="default" w:linePitch="240" w:charSpace="4294961151"/>
+      <w:docGrid w:type="default" w:linePitch="240" w:charSpace="0"/>
     </w:sectPr>
   </w:body>
 </w:document>
@@ -785,6 +782,7 @@
     <w:rPrDefault>
       <w:rPr>
         <w:rFonts w:ascii="Liberation Serif" w:hAnsi="Liberation Serif" w:eastAsia="Noto Sans CJK SC Regular" w:cs="FreeSans"/>
+        <w:sz w:val="20"/>
         <w:szCs w:val="24"/>
         <w:lang w:val="en-IN" w:eastAsia="zh-CN" w:bidi="hi-IN"/>
       </w:rPr>
@@ -804,6 +802,7 @@
     <w:rPr>
       <w:rFonts w:ascii="Liberation Serif" w:hAnsi="Liberation Serif" w:eastAsia="Noto Sans CJK SC Regular" w:cs="FreeSans"/>
       <w:color w:val="00000A"/>
+      <w:kern w:val="0"/>
       <w:sz w:val="24"/>
       <w:szCs w:val="24"/>
       <w:lang w:val="en-IN" w:eastAsia="zh-CN" w:bidi="hi-IN"/>
@@ -815,7 +814,7 @@
     <w:next w:val="TextBody"/>
     <w:qFormat/>
     <w:pPr>
-      <w:keepNext/>
+      <w:keepNext w:val="true"/>
       <w:spacing w:before="240" w:after="120"/>
     </w:pPr>
     <w:rPr>

</xml_diff>